<commit_message>
PlanVanAanpak + planning, Zip en ingeleverd
</commit_message>
<xml_diff>
--- a/1_Implementatie/PVA 4,9.docx
+++ b/1_Implementatie/PVA 4,9.docx
@@ -81,14 +81,12 @@
         <w:t>Als laatst hoort het implementeren van het nieuwe systeem ook bij het project.</w:t>
       </w:r>
     </w:p>
+    <w:bookmarkEnd w:id="3"/>
+    <w:bookmarkEnd w:id="4"/>
     <w:p>
       <w:pPr>
         <w:ind w:firstLine="60"/>
       </w:pPr>
-      <w:bookmarkStart w:id="5" w:name="_GoBack"/>
-      <w:bookmarkEnd w:id="3"/>
-      <w:bookmarkEnd w:id="4"/>
-      <w:bookmarkEnd w:id="5"/>
     </w:p>
     <w:p>
       <w:pPr>
@@ -98,7 +96,7 @@
       <w:r>
         <w:br w:type="page"/>
       </w:r>
-      <w:bookmarkStart w:id="6" w:name="_Toc92519539"/>
+      <w:bookmarkStart w:id="5" w:name="_Toc92519539"/>
       <w:r>
         <w:lastRenderedPageBreak/>
         <w:t>9.</w:t>
@@ -107,12 +105,11 @@
         <w:tab/>
         <w:t>Kosten en baten</w:t>
       </w:r>
-      <w:bookmarkEnd w:id="6"/>
+      <w:bookmarkEnd w:id="5"/>
     </w:p>
     <w:p/>
     <w:tbl>
       <w:tblPr>
-        <w:tblStyle w:val="3D-effectenvoortabel3"/>
         <w:tblW w:w="9659" w:type="dxa"/>
         <w:tblLook w:val="0000" w:firstRow="0" w:lastRow="0" w:firstColumn="0" w:lastColumn="0" w:noHBand="0" w:noVBand="0"/>
       </w:tblPr>
@@ -124,20 +121,27 @@
       </w:tblGrid>
       <w:tr>
         <w:trPr>
-          <w:cnfStyle w:val="000000100000" w:firstRow="0" w:lastRow="0" w:firstColumn="0" w:lastColumn="0" w:oddVBand="0" w:evenVBand="0" w:oddHBand="1" w:evenHBand="0" w:firstRowFirstColumn="0" w:firstRowLastColumn="0" w:lastRowFirstColumn="0" w:lastRowLastColumn="0"/>
           <w:trHeight w:val="537"/>
         </w:trPr>
         <w:tc>
           <w:tcPr>
-            <w:cnfStyle w:val="000010000000" w:firstRow="0" w:lastRow="0" w:firstColumn="0" w:lastColumn="0" w:oddVBand="1" w:evenVBand="0" w:oddHBand="0" w:evenHBand="0" w:firstRowFirstColumn="0" w:firstRowLastColumn="0" w:lastRowFirstColumn="0" w:lastRowLastColumn="0"/>
             <w:tcW w:w="1697" w:type="dxa"/>
+            <w:tcBorders>
+              <w:top w:val="single" w:sz="6" w:space="0" w:color="808080"/>
+              <w:bottom w:val="single" w:sz="6" w:space="0" w:color="FFFFFF"/>
+            </w:tcBorders>
+            <w:shd w:val="solid" w:color="C0C0C0" w:fill="FFFFFF"/>
           </w:tcPr>
           <w:p/>
         </w:tc>
         <w:tc>
           <w:tcPr>
-            <w:cnfStyle w:val="000001000000" w:firstRow="0" w:lastRow="0" w:firstColumn="0" w:lastColumn="0" w:oddVBand="0" w:evenVBand="1" w:oddHBand="0" w:evenHBand="0" w:firstRowFirstColumn="0" w:firstRowLastColumn="0" w:lastRowFirstColumn="0" w:lastRowLastColumn="0"/>
             <w:tcW w:w="1313" w:type="dxa"/>
+            <w:tcBorders>
+              <w:top w:val="single" w:sz="6" w:space="0" w:color="808080"/>
+              <w:bottom w:val="single" w:sz="6" w:space="0" w:color="FFFFFF"/>
+            </w:tcBorders>
+            <w:shd w:val="pct50" w:color="C0C0C0" w:fill="FFFFFF"/>
           </w:tcPr>
           <w:p>
             <w:r>
@@ -147,8 +151,12 @@
         </w:tc>
         <w:tc>
           <w:tcPr>
-            <w:cnfStyle w:val="000010000000" w:firstRow="0" w:lastRow="0" w:firstColumn="0" w:lastColumn="0" w:oddVBand="1" w:evenVBand="0" w:oddHBand="0" w:evenHBand="0" w:firstRowFirstColumn="0" w:firstRowLastColumn="0" w:lastRowFirstColumn="0" w:lastRowLastColumn="0"/>
             <w:tcW w:w="1172" w:type="dxa"/>
+            <w:tcBorders>
+              <w:top w:val="single" w:sz="6" w:space="0" w:color="808080"/>
+              <w:bottom w:val="single" w:sz="6" w:space="0" w:color="FFFFFF"/>
+            </w:tcBorders>
+            <w:shd w:val="solid" w:color="C0C0C0" w:fill="FFFFFF"/>
           </w:tcPr>
           <w:p>
             <w:r>
@@ -158,8 +166,12 @@
         </w:tc>
         <w:tc>
           <w:tcPr>
-            <w:cnfStyle w:val="000001000000" w:firstRow="0" w:lastRow="0" w:firstColumn="0" w:lastColumn="0" w:oddVBand="0" w:evenVBand="1" w:oddHBand="0" w:evenHBand="0" w:firstRowFirstColumn="0" w:firstRowLastColumn="0" w:lastRowFirstColumn="0" w:lastRowLastColumn="0"/>
             <w:tcW w:w="5477" w:type="dxa"/>
+            <w:tcBorders>
+              <w:top w:val="single" w:sz="6" w:space="0" w:color="808080"/>
+              <w:bottom w:val="single" w:sz="6" w:space="0" w:color="FFFFFF"/>
+            </w:tcBorders>
+            <w:shd w:val="pct50" w:color="C0C0C0" w:fill="FFFFFF"/>
           </w:tcPr>
           <w:p>
             <w:r>
@@ -174,8 +186,8 @@
         </w:trPr>
         <w:tc>
           <w:tcPr>
-            <w:cnfStyle w:val="000010000000" w:firstRow="0" w:lastRow="0" w:firstColumn="0" w:lastColumn="0" w:oddVBand="1" w:evenVBand="0" w:oddHBand="0" w:evenHBand="0" w:firstRowFirstColumn="0" w:firstRowLastColumn="0" w:lastRowFirstColumn="0" w:lastRowLastColumn="0"/>
             <w:tcW w:w="1697" w:type="dxa"/>
+            <w:shd w:val="solid" w:color="C0C0C0" w:fill="FFFFFF"/>
           </w:tcPr>
           <w:p>
             <w:r>
@@ -185,8 +197,8 @@
         </w:tc>
         <w:tc>
           <w:tcPr>
-            <w:cnfStyle w:val="000001000000" w:firstRow="0" w:lastRow="0" w:firstColumn="0" w:lastColumn="0" w:oddVBand="0" w:evenVBand="1" w:oddHBand="0" w:evenHBand="0" w:firstRowFirstColumn="0" w:firstRowLastColumn="0" w:lastRowFirstColumn="0" w:lastRowLastColumn="0"/>
             <w:tcW w:w="1313" w:type="dxa"/>
+            <w:shd w:val="pct50" w:color="C0C0C0" w:fill="FFFFFF"/>
           </w:tcPr>
           <w:p>
             <w:r>
@@ -199,8 +211,8 @@
         </w:tc>
         <w:tc>
           <w:tcPr>
-            <w:cnfStyle w:val="000010000000" w:firstRow="0" w:lastRow="0" w:firstColumn="0" w:lastColumn="0" w:oddVBand="1" w:evenVBand="0" w:oddHBand="0" w:evenHBand="0" w:firstRowFirstColumn="0" w:firstRowLastColumn="0" w:lastRowFirstColumn="0" w:lastRowLastColumn="0"/>
             <w:tcW w:w="1172" w:type="dxa"/>
+            <w:shd w:val="solid" w:color="C0C0C0" w:fill="FFFFFF"/>
           </w:tcPr>
           <w:p>
             <w:r>
@@ -213,8 +225,8 @@
         </w:tc>
         <w:tc>
           <w:tcPr>
-            <w:cnfStyle w:val="000001000000" w:firstRow="0" w:lastRow="0" w:firstColumn="0" w:lastColumn="0" w:oddVBand="0" w:evenVBand="1" w:oddHBand="0" w:evenHBand="0" w:firstRowFirstColumn="0" w:firstRowLastColumn="0" w:lastRowFirstColumn="0" w:lastRowLastColumn="0"/>
             <w:tcW w:w="5477" w:type="dxa"/>
+            <w:shd w:val="pct50" w:color="C0C0C0" w:fill="FFFFFF"/>
           </w:tcPr>
           <w:p>
             <w:pPr>
@@ -245,13 +257,16 @@
       </w:tr>
       <w:tr>
         <w:trPr>
-          <w:cnfStyle w:val="000000100000" w:firstRow="0" w:lastRow="0" w:firstColumn="0" w:lastColumn="0" w:oddVBand="0" w:evenVBand="0" w:oddHBand="1" w:evenHBand="0" w:firstRowFirstColumn="0" w:firstRowLastColumn="0" w:lastRowFirstColumn="0" w:lastRowLastColumn="0"/>
           <w:trHeight w:val="580"/>
         </w:trPr>
         <w:tc>
           <w:tcPr>
-            <w:cnfStyle w:val="000010000000" w:firstRow="0" w:lastRow="0" w:firstColumn="0" w:lastColumn="0" w:oddVBand="1" w:evenVBand="0" w:oddHBand="0" w:evenHBand="0" w:firstRowFirstColumn="0" w:firstRowLastColumn="0" w:lastRowFirstColumn="0" w:lastRowLastColumn="0"/>
             <w:tcW w:w="1697" w:type="dxa"/>
+            <w:tcBorders>
+              <w:top w:val="single" w:sz="6" w:space="0" w:color="808080"/>
+              <w:bottom w:val="single" w:sz="6" w:space="0" w:color="FFFFFF"/>
+            </w:tcBorders>
+            <w:shd w:val="solid" w:color="C0C0C0" w:fill="FFFFFF"/>
           </w:tcPr>
           <w:p>
             <w:r>
@@ -261,8 +276,12 @@
         </w:tc>
         <w:tc>
           <w:tcPr>
-            <w:cnfStyle w:val="000001000000" w:firstRow="0" w:lastRow="0" w:firstColumn="0" w:lastColumn="0" w:oddVBand="0" w:evenVBand="1" w:oddHBand="0" w:evenHBand="0" w:firstRowFirstColumn="0" w:firstRowLastColumn="0" w:lastRowFirstColumn="0" w:lastRowLastColumn="0"/>
             <w:tcW w:w="1313" w:type="dxa"/>
+            <w:tcBorders>
+              <w:top w:val="single" w:sz="6" w:space="0" w:color="808080"/>
+              <w:bottom w:val="single" w:sz="6" w:space="0" w:color="FFFFFF"/>
+            </w:tcBorders>
+            <w:shd w:val="pct50" w:color="C0C0C0" w:fill="FFFFFF"/>
           </w:tcPr>
           <w:p>
             <w:r>
@@ -281,8 +300,12 @@
         </w:tc>
         <w:tc>
           <w:tcPr>
-            <w:cnfStyle w:val="000010000000" w:firstRow="0" w:lastRow="0" w:firstColumn="0" w:lastColumn="0" w:oddVBand="1" w:evenVBand="0" w:oddHBand="0" w:evenHBand="0" w:firstRowFirstColumn="0" w:firstRowLastColumn="0" w:lastRowFirstColumn="0" w:lastRowLastColumn="0"/>
             <w:tcW w:w="1172" w:type="dxa"/>
+            <w:tcBorders>
+              <w:top w:val="single" w:sz="6" w:space="0" w:color="808080"/>
+              <w:bottom w:val="single" w:sz="6" w:space="0" w:color="FFFFFF"/>
+            </w:tcBorders>
+            <w:shd w:val="solid" w:color="C0C0C0" w:fill="FFFFFF"/>
           </w:tcPr>
           <w:p>
             <w:r>
@@ -298,8 +321,12 @@
         </w:tc>
         <w:tc>
           <w:tcPr>
-            <w:cnfStyle w:val="000001000000" w:firstRow="0" w:lastRow="0" w:firstColumn="0" w:lastColumn="0" w:oddVBand="0" w:evenVBand="1" w:oddHBand="0" w:evenHBand="0" w:firstRowFirstColumn="0" w:firstRowLastColumn="0" w:lastRowFirstColumn="0" w:lastRowLastColumn="0"/>
             <w:tcW w:w="5477" w:type="dxa"/>
+            <w:tcBorders>
+              <w:top w:val="single" w:sz="6" w:space="0" w:color="808080"/>
+              <w:bottom w:val="single" w:sz="6" w:space="0" w:color="FFFFFF"/>
+            </w:tcBorders>
+            <w:shd w:val="pct50" w:color="C0C0C0" w:fill="FFFFFF"/>
           </w:tcPr>
           <w:p>
             <w:r>
@@ -323,8 +350,8 @@
         </w:trPr>
         <w:tc>
           <w:tcPr>
-            <w:cnfStyle w:val="000010000000" w:firstRow="0" w:lastRow="0" w:firstColumn="0" w:lastColumn="0" w:oddVBand="1" w:evenVBand="0" w:oddHBand="0" w:evenHBand="0" w:firstRowFirstColumn="0" w:firstRowLastColumn="0" w:lastRowFirstColumn="0" w:lastRowLastColumn="0"/>
             <w:tcW w:w="1697" w:type="dxa"/>
+            <w:shd w:val="solid" w:color="C0C0C0" w:fill="FFFFFF"/>
           </w:tcPr>
           <w:p>
             <w:r>
@@ -338,8 +365,8 @@
         </w:tc>
         <w:tc>
           <w:tcPr>
-            <w:cnfStyle w:val="000001000000" w:firstRow="0" w:lastRow="0" w:firstColumn="0" w:lastColumn="0" w:oddVBand="0" w:evenVBand="1" w:oddHBand="0" w:evenHBand="0" w:firstRowFirstColumn="0" w:firstRowLastColumn="0" w:lastRowFirstColumn="0" w:lastRowLastColumn="0"/>
             <w:tcW w:w="1313" w:type="dxa"/>
+            <w:shd w:val="pct50" w:color="C0C0C0" w:fill="FFFFFF"/>
           </w:tcPr>
           <w:p>
             <w:r>
@@ -352,8 +379,8 @@
         </w:tc>
         <w:tc>
           <w:tcPr>
-            <w:cnfStyle w:val="000010000000" w:firstRow="0" w:lastRow="0" w:firstColumn="0" w:lastColumn="0" w:oddVBand="1" w:evenVBand="0" w:oddHBand="0" w:evenHBand="0" w:firstRowFirstColumn="0" w:firstRowLastColumn="0" w:lastRowFirstColumn="0" w:lastRowLastColumn="0"/>
             <w:tcW w:w="1172" w:type="dxa"/>
+            <w:shd w:val="solid" w:color="C0C0C0" w:fill="FFFFFF"/>
           </w:tcPr>
           <w:p>
             <w:r>
@@ -363,8 +390,8 @@
         </w:tc>
         <w:tc>
           <w:tcPr>
-            <w:cnfStyle w:val="000001000000" w:firstRow="0" w:lastRow="0" w:firstColumn="0" w:lastColumn="0" w:oddVBand="0" w:evenVBand="1" w:oddHBand="0" w:evenHBand="0" w:firstRowFirstColumn="0" w:firstRowLastColumn="0" w:lastRowFirstColumn="0" w:lastRowLastColumn="0"/>
             <w:tcW w:w="5477" w:type="dxa"/>
+            <w:shd w:val="pct50" w:color="C0C0C0" w:fill="FFFFFF"/>
           </w:tcPr>
           <w:p>
             <w:r>
@@ -375,68 +402,6 @@
             </w:r>
             <w:r>
               <w:t>10,50-</w:t>
-            </w:r>
-          </w:p>
-        </w:tc>
-      </w:tr>
-      <w:tr>
-        <w:trPr>
-          <w:cnfStyle w:val="000000100000" w:firstRow="0" w:lastRow="0" w:firstColumn="0" w:lastColumn="0" w:oddVBand="0" w:evenVBand="0" w:oddHBand="1" w:evenHBand="0" w:firstRowFirstColumn="0" w:firstRowLastColumn="0" w:lastRowFirstColumn="0" w:lastRowLastColumn="0"/>
-          <w:trHeight w:val="580"/>
-        </w:trPr>
-        <w:tc>
-          <w:tcPr>
-            <w:cnfStyle w:val="000010000000" w:firstRow="0" w:lastRow="0" w:firstColumn="0" w:lastColumn="0" w:oddVBand="1" w:evenVBand="0" w:oddHBand="0" w:evenHBand="0" w:firstRowFirstColumn="0" w:firstRowLastColumn="0" w:lastRowFirstColumn="0" w:lastRowLastColumn="0"/>
-            <w:tcW w:w="1697" w:type="dxa"/>
-          </w:tcPr>
-          <w:p>
-            <w:r>
-              <w:t>Computer</w:t>
-            </w:r>
-          </w:p>
-        </w:tc>
-        <w:tc>
-          <w:tcPr>
-            <w:cnfStyle w:val="000001000000" w:firstRow="0" w:lastRow="0" w:firstColumn="0" w:lastColumn="0" w:oddVBand="0" w:evenVBand="1" w:oddHBand="0" w:evenHBand="0" w:firstRowFirstColumn="0" w:firstRowLastColumn="0" w:lastRowFirstColumn="0" w:lastRowLastColumn="0"/>
-            <w:tcW w:w="1313" w:type="dxa"/>
-          </w:tcPr>
-          <w:p>
-            <w:r>
-              <w:t xml:space="preserve">€ </w:t>
-            </w:r>
-            <w:r>
-              <w:t>55</w:t>
-            </w:r>
-            <w:r>
-              <w:t>0</w:t>
-            </w:r>
-            <w:r>
-              <w:t>,-</w:t>
-            </w:r>
-          </w:p>
-        </w:tc>
-        <w:tc>
-          <w:tcPr>
-            <w:cnfStyle w:val="000010000000" w:firstRow="0" w:lastRow="0" w:firstColumn="0" w:lastColumn="0" w:oddVBand="1" w:evenVBand="0" w:oddHBand="0" w:evenHBand="0" w:firstRowFirstColumn="0" w:firstRowLastColumn="0" w:lastRowFirstColumn="0" w:lastRowLastColumn="0"/>
-            <w:tcW w:w="1172" w:type="dxa"/>
-          </w:tcPr>
-          <w:p>
-            <w:r>
-              <w:t>50.</w:t>
-            </w:r>
-          </w:p>
-        </w:tc>
-        <w:tc>
-          <w:tcPr>
-            <w:cnfStyle w:val="000001000000" w:firstRow="0" w:lastRow="0" w:firstColumn="0" w:lastColumn="0" w:oddVBand="0" w:evenVBand="1" w:oddHBand="0" w:evenHBand="0" w:firstRowFirstColumn="0" w:firstRowLastColumn="0" w:lastRowFirstColumn="0" w:lastRowLastColumn="0"/>
-            <w:tcW w:w="5477" w:type="dxa"/>
-          </w:tcPr>
-          <w:p>
-            <w:r>
-              <w:t>€ 27.5</w:t>
-            </w:r>
-            <w:r>
-              <w:t>00,-</w:t>
             </w:r>
           </w:p>
         </w:tc>
@@ -447,29 +412,37 @@
         </w:trPr>
         <w:tc>
           <w:tcPr>
-            <w:cnfStyle w:val="000010000000" w:firstRow="0" w:lastRow="0" w:firstColumn="0" w:lastColumn="0" w:oddVBand="1" w:evenVBand="0" w:oddHBand="0" w:evenHBand="0" w:firstRowFirstColumn="0" w:firstRowLastColumn="0" w:lastRowFirstColumn="0" w:lastRowLastColumn="0"/>
             <w:tcW w:w="1697" w:type="dxa"/>
+            <w:tcBorders>
+              <w:top w:val="single" w:sz="6" w:space="0" w:color="808080"/>
+              <w:bottom w:val="single" w:sz="6" w:space="0" w:color="FFFFFF"/>
+            </w:tcBorders>
+            <w:shd w:val="solid" w:color="C0C0C0" w:fill="FFFFFF"/>
           </w:tcPr>
           <w:p>
             <w:r>
-              <w:t>Server</w:t>
+              <w:t>Computer</w:t>
             </w:r>
           </w:p>
         </w:tc>
         <w:tc>
           <w:tcPr>
-            <w:cnfStyle w:val="000001000000" w:firstRow="0" w:lastRow="0" w:firstColumn="0" w:lastColumn="0" w:oddVBand="0" w:evenVBand="1" w:oddHBand="0" w:evenHBand="0" w:firstRowFirstColumn="0" w:firstRowLastColumn="0" w:lastRowFirstColumn="0" w:lastRowLastColumn="0"/>
             <w:tcW w:w="1313" w:type="dxa"/>
+            <w:tcBorders>
+              <w:top w:val="single" w:sz="6" w:space="0" w:color="808080"/>
+              <w:bottom w:val="single" w:sz="6" w:space="0" w:color="FFFFFF"/>
+            </w:tcBorders>
+            <w:shd w:val="pct50" w:color="C0C0C0" w:fill="FFFFFF"/>
           </w:tcPr>
           <w:p>
             <w:r>
               <w:t xml:space="preserve">€ </w:t>
             </w:r>
             <w:r>
-              <w:t>5</w:t>
-            </w:r>
-            <w:r>
-              <w:t>.000</w:t>
+              <w:t>55</w:t>
+            </w:r>
+            <w:r>
+              <w:t>0</w:t>
             </w:r>
             <w:r>
               <w:t>,-</w:t>
@@ -478,79 +451,34 @@
         </w:tc>
         <w:tc>
           <w:tcPr>
-            <w:cnfStyle w:val="000010000000" w:firstRow="0" w:lastRow="0" w:firstColumn="0" w:lastColumn="0" w:oddVBand="1" w:evenVBand="0" w:oddHBand="0" w:evenHBand="0" w:firstRowFirstColumn="0" w:firstRowLastColumn="0" w:lastRowFirstColumn="0" w:lastRowLastColumn="0"/>
             <w:tcW w:w="1172" w:type="dxa"/>
+            <w:tcBorders>
+              <w:top w:val="single" w:sz="6" w:space="0" w:color="808080"/>
+              <w:bottom w:val="single" w:sz="6" w:space="0" w:color="FFFFFF"/>
+            </w:tcBorders>
+            <w:shd w:val="solid" w:color="C0C0C0" w:fill="FFFFFF"/>
           </w:tcPr>
           <w:p>
             <w:r>
-              <w:t>1.</w:t>
+              <w:t>50.</w:t>
             </w:r>
           </w:p>
         </w:tc>
         <w:tc>
           <w:tcPr>
-            <w:cnfStyle w:val="000001000000" w:firstRow="0" w:lastRow="0" w:firstColumn="0" w:lastColumn="0" w:oddVBand="0" w:evenVBand="1" w:oddHBand="0" w:evenHBand="0" w:firstRowFirstColumn="0" w:firstRowLastColumn="0" w:lastRowFirstColumn="0" w:lastRowLastColumn="0"/>
             <w:tcW w:w="5477" w:type="dxa"/>
+            <w:tcBorders>
+              <w:top w:val="single" w:sz="6" w:space="0" w:color="808080"/>
+              <w:bottom w:val="single" w:sz="6" w:space="0" w:color="FFFFFF"/>
+            </w:tcBorders>
+            <w:shd w:val="pct50" w:color="C0C0C0" w:fill="FFFFFF"/>
           </w:tcPr>
           <w:p>
             <w:r>
-              <w:t>€ 5</w:t>
-            </w:r>
-            <w:r>
-              <w:t>.000,-</w:t>
-            </w:r>
-          </w:p>
-        </w:tc>
-      </w:tr>
-      <w:tr>
-        <w:trPr>
-          <w:cnfStyle w:val="000000100000" w:firstRow="0" w:lastRow="0" w:firstColumn="0" w:lastColumn="0" w:oddVBand="0" w:evenVBand="0" w:oddHBand="1" w:evenHBand="0" w:firstRowFirstColumn="0" w:firstRowLastColumn="0" w:lastRowFirstColumn="0" w:lastRowLastColumn="0"/>
-          <w:trHeight w:val="580"/>
-        </w:trPr>
-        <w:tc>
-          <w:tcPr>
-            <w:cnfStyle w:val="000010000000" w:firstRow="0" w:lastRow="0" w:firstColumn="0" w:lastColumn="0" w:oddVBand="1" w:evenVBand="0" w:oddHBand="0" w:evenHBand="0" w:firstRowFirstColumn="0" w:firstRowLastColumn="0" w:lastRowFirstColumn="0" w:lastRowLastColumn="0"/>
-            <w:tcW w:w="1697" w:type="dxa"/>
-          </w:tcPr>
-          <w:p>
-            <w:r>
-              <w:t>Cursus</w:t>
-            </w:r>
-          </w:p>
-        </w:tc>
-        <w:tc>
-          <w:tcPr>
-            <w:cnfStyle w:val="000001000000" w:firstRow="0" w:lastRow="0" w:firstColumn="0" w:lastColumn="0" w:oddVBand="0" w:evenVBand="1" w:oddHBand="0" w:evenHBand="0" w:firstRowFirstColumn="0" w:firstRowLastColumn="0" w:lastRowFirstColumn="0" w:lastRowLastColumn="0"/>
-            <w:tcW w:w="1313" w:type="dxa"/>
-          </w:tcPr>
-          <w:p>
-            <w:r>
-              <w:t>€ 100,-</w:t>
-            </w:r>
-          </w:p>
-        </w:tc>
-        <w:tc>
-          <w:tcPr>
-            <w:cnfStyle w:val="000010000000" w:firstRow="0" w:lastRow="0" w:firstColumn="0" w:lastColumn="0" w:oddVBand="1" w:evenVBand="0" w:oddHBand="0" w:evenHBand="0" w:firstRowFirstColumn="0" w:firstRowLastColumn="0" w:lastRowFirstColumn="0" w:lastRowLastColumn="0"/>
-            <w:tcW w:w="1172" w:type="dxa"/>
-          </w:tcPr>
-          <w:p>
-            <w:r>
-              <w:t>150.</w:t>
-            </w:r>
-          </w:p>
-        </w:tc>
-        <w:tc>
-          <w:tcPr>
-            <w:cnfStyle w:val="000001000000" w:firstRow="0" w:lastRow="0" w:firstColumn="0" w:lastColumn="0" w:oddVBand="0" w:evenVBand="1" w:oddHBand="0" w:evenHBand="0" w:firstRowFirstColumn="0" w:firstRowLastColumn="0" w:lastRowFirstColumn="0" w:lastRowLastColumn="0"/>
-            <w:tcW w:w="5477" w:type="dxa"/>
-          </w:tcPr>
-          <w:p>
-            <w:r>
-              <w:t>€ 1</w:t>
-            </w:r>
-            <w:r>
-              <w:t>5.000,-</w:t>
+              <w:t>€ 27.5</w:t>
+            </w:r>
+            <w:r>
+              <w:t>00,-</w:t>
             </w:r>
           </w:p>
         </w:tc>
@@ -561,33 +489,162 @@
         </w:trPr>
         <w:tc>
           <w:tcPr>
-            <w:cnfStyle w:val="000010000000" w:firstRow="0" w:lastRow="0" w:firstColumn="0" w:lastColumn="0" w:oddVBand="1" w:evenVBand="0" w:oddHBand="0" w:evenHBand="0" w:firstRowFirstColumn="0" w:firstRowLastColumn="0" w:lastRowFirstColumn="0" w:lastRowLastColumn="0"/>
             <w:tcW w:w="1697" w:type="dxa"/>
+            <w:shd w:val="solid" w:color="C0C0C0" w:fill="FFFFFF"/>
           </w:tcPr>
           <w:p>
             <w:r>
+              <w:t>Server</w:t>
+            </w:r>
+          </w:p>
+        </w:tc>
+        <w:tc>
+          <w:tcPr>
+            <w:tcW w:w="1313" w:type="dxa"/>
+            <w:shd w:val="pct50" w:color="C0C0C0" w:fill="FFFFFF"/>
+          </w:tcPr>
+          <w:p>
+            <w:r>
+              <w:t xml:space="preserve">€ </w:t>
+            </w:r>
+            <w:r>
+              <w:t>5</w:t>
+            </w:r>
+            <w:r>
+              <w:t>.000</w:t>
+            </w:r>
+            <w:r>
+              <w:t>,-</w:t>
+            </w:r>
+          </w:p>
+        </w:tc>
+        <w:tc>
+          <w:tcPr>
+            <w:tcW w:w="1172" w:type="dxa"/>
+            <w:shd w:val="solid" w:color="C0C0C0" w:fill="FFFFFF"/>
+          </w:tcPr>
+          <w:p>
+            <w:r>
+              <w:t>1.</w:t>
+            </w:r>
+          </w:p>
+        </w:tc>
+        <w:tc>
+          <w:tcPr>
+            <w:tcW w:w="5477" w:type="dxa"/>
+            <w:shd w:val="pct50" w:color="C0C0C0" w:fill="FFFFFF"/>
+          </w:tcPr>
+          <w:p>
+            <w:r>
+              <w:t>€ 5</w:t>
+            </w:r>
+            <w:r>
+              <w:t>.000,-</w:t>
+            </w:r>
+          </w:p>
+        </w:tc>
+      </w:tr>
+      <w:tr>
+        <w:trPr>
+          <w:trHeight w:val="580"/>
+        </w:trPr>
+        <w:tc>
+          <w:tcPr>
+            <w:tcW w:w="1697" w:type="dxa"/>
+            <w:tcBorders>
+              <w:top w:val="single" w:sz="6" w:space="0" w:color="808080"/>
+              <w:bottom w:val="single" w:sz="6" w:space="0" w:color="FFFFFF"/>
+            </w:tcBorders>
+            <w:shd w:val="solid" w:color="C0C0C0" w:fill="FFFFFF"/>
+          </w:tcPr>
+          <w:p>
+            <w:r>
+              <w:t>Cursus</w:t>
+            </w:r>
+          </w:p>
+        </w:tc>
+        <w:tc>
+          <w:tcPr>
+            <w:tcW w:w="1313" w:type="dxa"/>
+            <w:tcBorders>
+              <w:top w:val="single" w:sz="6" w:space="0" w:color="808080"/>
+              <w:bottom w:val="single" w:sz="6" w:space="0" w:color="FFFFFF"/>
+            </w:tcBorders>
+            <w:shd w:val="pct50" w:color="C0C0C0" w:fill="FFFFFF"/>
+          </w:tcPr>
+          <w:p>
+            <w:r>
+              <w:t>€ 100,-</w:t>
+            </w:r>
+          </w:p>
+        </w:tc>
+        <w:tc>
+          <w:tcPr>
+            <w:tcW w:w="1172" w:type="dxa"/>
+            <w:tcBorders>
+              <w:top w:val="single" w:sz="6" w:space="0" w:color="808080"/>
+              <w:bottom w:val="single" w:sz="6" w:space="0" w:color="FFFFFF"/>
+            </w:tcBorders>
+            <w:shd w:val="solid" w:color="C0C0C0" w:fill="FFFFFF"/>
+          </w:tcPr>
+          <w:p>
+            <w:r>
+              <w:t>150.</w:t>
+            </w:r>
+          </w:p>
+        </w:tc>
+        <w:tc>
+          <w:tcPr>
+            <w:tcW w:w="5477" w:type="dxa"/>
+            <w:tcBorders>
+              <w:top w:val="single" w:sz="6" w:space="0" w:color="808080"/>
+              <w:bottom w:val="single" w:sz="6" w:space="0" w:color="FFFFFF"/>
+            </w:tcBorders>
+            <w:shd w:val="pct50" w:color="C0C0C0" w:fill="FFFFFF"/>
+          </w:tcPr>
+          <w:p>
+            <w:r>
+              <w:t>€ 1</w:t>
+            </w:r>
+            <w:r>
+              <w:t>5.000,-</w:t>
+            </w:r>
+          </w:p>
+        </w:tc>
+      </w:tr>
+      <w:tr>
+        <w:trPr>
+          <w:trHeight w:val="580"/>
+        </w:trPr>
+        <w:tc>
+          <w:tcPr>
+            <w:tcW w:w="1697" w:type="dxa"/>
+            <w:shd w:val="solid" w:color="C0C0C0" w:fill="FFFFFF"/>
+          </w:tcPr>
+          <w:p>
+            <w:r>
               <w:t>Totaal</w:t>
             </w:r>
           </w:p>
         </w:tc>
         <w:tc>
           <w:tcPr>
-            <w:cnfStyle w:val="000001000000" w:firstRow="0" w:lastRow="0" w:firstColumn="0" w:lastColumn="0" w:oddVBand="0" w:evenVBand="1" w:oddHBand="0" w:evenHBand="0" w:firstRowFirstColumn="0" w:firstRowLastColumn="0" w:lastRowFirstColumn="0" w:lastRowLastColumn="0"/>
             <w:tcW w:w="1313" w:type="dxa"/>
+            <w:shd w:val="pct50" w:color="C0C0C0" w:fill="FFFFFF"/>
           </w:tcPr>
           <w:p/>
         </w:tc>
         <w:tc>
           <w:tcPr>
-            <w:cnfStyle w:val="000010000000" w:firstRow="0" w:lastRow="0" w:firstColumn="0" w:lastColumn="0" w:oddVBand="1" w:evenVBand="0" w:oddHBand="0" w:evenHBand="0" w:firstRowFirstColumn="0" w:firstRowLastColumn="0" w:lastRowFirstColumn="0" w:lastRowLastColumn="0"/>
             <w:tcW w:w="1172" w:type="dxa"/>
+            <w:shd w:val="solid" w:color="C0C0C0" w:fill="FFFFFF"/>
           </w:tcPr>
           <w:p/>
         </w:tc>
         <w:tc>
           <w:tcPr>
-            <w:cnfStyle w:val="000001000000" w:firstRow="0" w:lastRow="0" w:firstColumn="0" w:lastColumn="0" w:oddVBand="0" w:evenVBand="1" w:oddHBand="0" w:evenHBand="0" w:firstRowFirstColumn="0" w:firstRowLastColumn="0" w:lastRowFirstColumn="0" w:lastRowLastColumn="0"/>
             <w:tcW w:w="5477" w:type="dxa"/>
+            <w:shd w:val="pct50" w:color="C0C0C0" w:fill="FFFFFF"/>
           </w:tcPr>
           <w:p>
             <w:r>
@@ -628,7 +685,7 @@
           <w:bCs/>
           <w:kern w:val="32"/>
         </w:rPr>
-        <w:t xml:space="preserve"> de 58.000 zijn. 15.000 hiervan gaat naar cursussen voor de werknemers zodat deze weten hoe de software werkt en hoe ze hiermee om moeten gaan. Verder gaat 10.000 </w:t>
+        <w:t xml:space="preserve"> de </w:t>
       </w:r>
       <w:r>
         <w:rPr>
@@ -636,7 +693,73 @@
           <w:bCs/>
           <w:kern w:val="32"/>
         </w:rPr>
-        <w:t>naar de kosten van ons bedrijf en 730 euro naar de kosten van het vervoer naar uw bedrijf. Vanwege dat u nog geen goede server en/of computers heeft hebben wij ook voor een server en computers ingerekend. Daarvoor hebben wij ook de nodige software inbegrepen.</w:t>
+        <w:t>€</w:t>
+      </w:r>
+      <w:r>
+        <w:rPr>
+          <w:rFonts w:ascii="Arial" w:hAnsi="Arial" w:cs="Arial"/>
+          <w:bCs/>
+          <w:kern w:val="32"/>
+        </w:rPr>
+        <w:t xml:space="preserve">58.000 zijn. </w:t>
+      </w:r>
+      <w:r>
+        <w:rPr>
+          <w:rFonts w:ascii="Arial" w:hAnsi="Arial" w:cs="Arial"/>
+          <w:bCs/>
+          <w:kern w:val="32"/>
+        </w:rPr>
+        <w:t>€</w:t>
+      </w:r>
+      <w:r>
+        <w:rPr>
+          <w:rFonts w:ascii="Arial" w:hAnsi="Arial" w:cs="Arial"/>
+          <w:bCs/>
+          <w:kern w:val="32"/>
+        </w:rPr>
+        <w:t xml:space="preserve">15.000 hiervan gaat naar cursussen voor de werknemers zodat deze weten hoe de software werkt en hoe ze hiermee om moeten gaan. Verder gaat </w:t>
+      </w:r>
+      <w:r>
+        <w:rPr>
+          <w:rFonts w:ascii="Arial" w:hAnsi="Arial" w:cs="Arial"/>
+          <w:bCs/>
+          <w:kern w:val="32"/>
+        </w:rPr>
+        <w:t>€</w:t>
+      </w:r>
+      <w:r>
+        <w:rPr>
+          <w:rFonts w:ascii="Arial" w:hAnsi="Arial" w:cs="Arial"/>
+          <w:bCs/>
+          <w:kern w:val="32"/>
+        </w:rPr>
+        <w:t xml:space="preserve">10.000 </w:t>
+      </w:r>
+      <w:r>
+        <w:rPr>
+          <w:rFonts w:ascii="Arial" w:hAnsi="Arial" w:cs="Arial"/>
+          <w:bCs/>
+          <w:kern w:val="32"/>
+        </w:rPr>
+        <w:t xml:space="preserve">naar de kosten van ons bedrijf en </w:t>
+      </w:r>
+      <w:r>
+        <w:rPr>
+          <w:rFonts w:ascii="Arial" w:hAnsi="Arial" w:cs="Arial"/>
+          <w:bCs/>
+          <w:kern w:val="32"/>
+        </w:rPr>
+        <w:t>€</w:t>
+      </w:r>
+      <w:bookmarkStart w:id="6" w:name="_GoBack"/>
+      <w:bookmarkEnd w:id="6"/>
+      <w:r>
+        <w:rPr>
+          <w:rFonts w:ascii="Arial" w:hAnsi="Arial" w:cs="Arial"/>
+          <w:bCs/>
+          <w:kern w:val="32"/>
+        </w:rPr>
+        <w:t>730 euro naar de kosten van het vervoer naar uw bedrijf. Vanwege dat u nog geen goede server en/of computers heeft hebben wij ook voor een server en computers ingerekend. Daarvoor hebben wij ook de nodige software inbegrepen.</w:t>
       </w:r>
     </w:p>
     <w:p>
@@ -1547,7 +1670,7 @@
     <w:rPrDefault>
       <w:rPr>
         <w:rFonts w:ascii="Times New Roman" w:eastAsia="Times New Roman" w:hAnsi="Times New Roman" w:cs="Times New Roman"/>
-        <w:lang w:val="en-US" w:eastAsia="en-US" w:bidi="ar-SA"/>
+        <w:lang w:val="nl-NL" w:eastAsia="nl-NL" w:bidi="ar-SA"/>
       </w:rPr>
     </w:rPrDefault>
     <w:pPrDefault/>
@@ -1568,6 +1691,50 @@
     <w:lsdException w:name="Subtitle" w:qFormat="1"/>
     <w:lsdException w:name="Strong" w:qFormat="1"/>
     <w:lsdException w:name="Emphasis" w:qFormat="1"/>
+    <w:lsdException w:name="Normal Table" w:semiHidden="1" w:unhideWhenUsed="1"/>
+    <w:lsdException w:name="Table Simple 1" w:semiHidden="1" w:unhideWhenUsed="1"/>
+    <w:lsdException w:name="Table Simple 2" w:semiHidden="1" w:unhideWhenUsed="1"/>
+    <w:lsdException w:name="Table Simple 3" w:semiHidden="1" w:unhideWhenUsed="1"/>
+    <w:lsdException w:name="Table Classic 1" w:semiHidden="1" w:unhideWhenUsed="1"/>
+    <w:lsdException w:name="Table Classic 2" w:semiHidden="1" w:unhideWhenUsed="1"/>
+    <w:lsdException w:name="Table Classic 3" w:semiHidden="1" w:unhideWhenUsed="1"/>
+    <w:lsdException w:name="Table Classic 4" w:semiHidden="1" w:unhideWhenUsed="1"/>
+    <w:lsdException w:name="Table Colorful 1" w:semiHidden="1" w:unhideWhenUsed="1"/>
+    <w:lsdException w:name="Table Colorful 2" w:semiHidden="1" w:unhideWhenUsed="1"/>
+    <w:lsdException w:name="Table Colorful 3" w:semiHidden="1" w:unhideWhenUsed="1"/>
+    <w:lsdException w:name="Table Columns 1" w:semiHidden="1" w:unhideWhenUsed="1"/>
+    <w:lsdException w:name="Table Columns 2" w:semiHidden="1" w:unhideWhenUsed="1"/>
+    <w:lsdException w:name="Table Columns 3" w:semiHidden="1" w:unhideWhenUsed="1"/>
+    <w:lsdException w:name="Table Columns 4" w:semiHidden="1" w:unhideWhenUsed="1"/>
+    <w:lsdException w:name="Table Columns 5" w:semiHidden="1" w:unhideWhenUsed="1"/>
+    <w:lsdException w:name="Table Grid 1" w:semiHidden="1" w:unhideWhenUsed="1"/>
+    <w:lsdException w:name="Table Grid 2" w:semiHidden="1" w:unhideWhenUsed="1"/>
+    <w:lsdException w:name="Table Grid 3" w:semiHidden="1" w:unhideWhenUsed="1"/>
+    <w:lsdException w:name="Table Grid 4" w:semiHidden="1" w:unhideWhenUsed="1"/>
+    <w:lsdException w:name="Table Grid 5" w:semiHidden="1" w:unhideWhenUsed="1"/>
+    <w:lsdException w:name="Table Grid 6" w:semiHidden="1" w:unhideWhenUsed="1"/>
+    <w:lsdException w:name="Table Grid 7" w:semiHidden="1" w:unhideWhenUsed="1"/>
+    <w:lsdException w:name="Table Grid 8" w:semiHidden="1" w:unhideWhenUsed="1"/>
+    <w:lsdException w:name="Table List 1" w:semiHidden="1" w:unhideWhenUsed="1"/>
+    <w:lsdException w:name="Table List 2" w:semiHidden="1" w:unhideWhenUsed="1"/>
+    <w:lsdException w:name="Table List 3" w:semiHidden="1" w:unhideWhenUsed="1"/>
+    <w:lsdException w:name="Table List 4" w:semiHidden="1" w:unhideWhenUsed="1"/>
+    <w:lsdException w:name="Table List 5" w:semiHidden="1" w:unhideWhenUsed="1"/>
+    <w:lsdException w:name="Table List 6" w:semiHidden="1" w:unhideWhenUsed="1"/>
+    <w:lsdException w:name="Table List 7" w:semiHidden="1" w:unhideWhenUsed="1"/>
+    <w:lsdException w:name="Table List 8" w:semiHidden="1" w:unhideWhenUsed="1"/>
+    <w:lsdException w:name="Table 3D effects 1" w:semiHidden="1" w:unhideWhenUsed="1"/>
+    <w:lsdException w:name="Table 3D effects 2" w:semiHidden="1" w:unhideWhenUsed="1"/>
+    <w:lsdException w:name="Table 3D effects 3" w:semiHidden="1" w:unhideWhenUsed="1"/>
+    <w:lsdException w:name="Table Contemporary" w:semiHidden="1" w:unhideWhenUsed="1"/>
+    <w:lsdException w:name="Table Elegant" w:semiHidden="1" w:unhideWhenUsed="1"/>
+    <w:lsdException w:name="Table Professional" w:semiHidden="1" w:unhideWhenUsed="1"/>
+    <w:lsdException w:name="Table Subtle 1" w:semiHidden="1" w:unhideWhenUsed="1"/>
+    <w:lsdException w:name="Table Subtle 2" w:semiHidden="1" w:unhideWhenUsed="1"/>
+    <w:lsdException w:name="Table Web 1" w:semiHidden="1" w:unhideWhenUsed="1"/>
+    <w:lsdException w:name="Table Web 2" w:semiHidden="1" w:unhideWhenUsed="1"/>
+    <w:lsdException w:name="Table Web 3" w:semiHidden="1" w:unhideWhenUsed="1"/>
+    <w:lsdException w:name="Table Theme" w:semiHidden="1" w:unhideWhenUsed="1"/>
     <w:lsdException w:name="Placeholder Text" w:semiHidden="1" w:uiPriority="99"/>
     <w:lsdException w:name="No Spacing" w:uiPriority="1" w:qFormat="1"/>
     <w:lsdException w:name="Light Shading" w:uiPriority="60"/>
@@ -1793,7 +1960,6 @@
     <w:rPr>
       <w:sz w:val="24"/>
       <w:szCs w:val="24"/>
-      <w:lang w:val="nl-NL" w:eastAsia="nl-NL"/>
     </w:rPr>
   </w:style>
   <w:style w:type="paragraph" w:styleId="Kop1">
@@ -1864,11 +2030,15 @@
   </w:style>
   <w:style w:type="character" w:default="1" w:styleId="Standaardalinea-lettertype">
     <w:name w:val="Default Paragraph Font"/>
+    <w:uiPriority w:val="1"/>
     <w:semiHidden/>
+    <w:unhideWhenUsed/>
   </w:style>
   <w:style w:type="table" w:default="1" w:styleId="Standaardtabel">
     <w:name w:val="Normal Table"/>
+    <w:uiPriority w:val="99"/>
     <w:semiHidden/>
+    <w:unhideWhenUsed/>
     <w:tblPr>
       <w:tblInd w:w="0" w:type="dxa"/>
       <w:tblCellMar>
@@ -1881,7 +2051,9 @@
   </w:style>
   <w:style w:type="numbering" w:default="1" w:styleId="Geenlijst">
     <w:name w:val="No List"/>
+    <w:uiPriority w:val="99"/>
     <w:semiHidden/>
+    <w:unhideWhenUsed/>
   </w:style>
   <w:style w:type="paragraph" w:customStyle="1" w:styleId="Opmaakprofiel1">
     <w:name w:val="Opmaakprofiel1"/>

</xml_diff>